<commit_message>
Updated requirements and modified docs and READ
</commit_message>
<xml_diff>
--- a/documentation/General Usage and Configurations.docx
+++ b/documentation/General Usage and Configurations.docx
@@ -1,6 +1,6 @@
 
 <file path=word/document.xml><?xml version="1.0" encoding="utf-8"?>
-<w:document xmlns:wpc="http://schemas.microsoft.com/office/word/2010/wordprocessingCanvas" xmlns:cx="http://schemas.microsoft.com/office/drawing/2014/chartex" xmlns:mc="http://schemas.openxmlformats.org/markup-compatibility/2006" xmlns:o="urn:schemas-microsoft-com:office:office" xmlns:r="http://schemas.openxmlformats.org/officeDocument/2006/relationships" xmlns:m="http://schemas.openxmlformats.org/officeDocument/2006/math" xmlns:v="urn:schemas-microsoft-com:vml" xmlns:wp14="http://schemas.microsoft.com/office/word/2010/wordprocessingDrawing" xmlns:wp="http://schemas.openxmlformats.org/drawingml/2006/wordprocessingDrawing" xmlns:w10="urn:schemas-microsoft-com:office:word" xmlns:w="http://schemas.openxmlformats.org/wordprocessingml/2006/main" xmlns:w14="http://schemas.microsoft.com/office/word/2010/wordml" xmlns:w15="http://schemas.microsoft.com/office/word/2012/wordml" xmlns:w16se="http://schemas.microsoft.com/office/word/2015/wordml/symex" xmlns:wpg="http://schemas.microsoft.com/office/word/2010/wordprocessingGroup" xmlns:wpi="http://schemas.microsoft.com/office/word/2010/wordprocessingInk" xmlns:wne="http://schemas.microsoft.com/office/word/2006/wordml" xmlns:wps="http://schemas.microsoft.com/office/word/2010/wordprocessingShape" mc:Ignorable="w14 w15 w16se wp14">
+<w:document xmlns:wpc="http://schemas.microsoft.com/office/word/2010/wordprocessingCanvas" xmlns:cx="http://schemas.microsoft.com/office/drawing/2014/chartex" xmlns:cx1="http://schemas.microsoft.com/office/drawing/2015/9/8/chartex" xmlns:cx2="http://schemas.microsoft.com/office/drawing/2015/10/21/chartex" xmlns:cx3="http://schemas.microsoft.com/office/drawing/2016/5/9/chartex" xmlns:cx4="http://schemas.microsoft.com/office/drawing/2016/5/10/chartex" xmlns:cx5="http://schemas.microsoft.com/office/drawing/2016/5/11/chartex" xmlns:cx6="http://schemas.microsoft.com/office/drawing/2016/5/12/chartex" xmlns:cx7="http://schemas.microsoft.com/office/drawing/2016/5/13/chartex" xmlns:cx8="http://schemas.microsoft.com/office/drawing/2016/5/14/chartex" xmlns:mc="http://schemas.openxmlformats.org/markup-compatibility/2006" xmlns:aink="http://schemas.microsoft.com/office/drawing/2016/ink" xmlns:am3d="http://schemas.microsoft.com/office/drawing/2017/model3d" xmlns:o="urn:schemas-microsoft-com:office:office" xmlns:oel="http://schemas.microsoft.com/office/2019/extlst" xmlns:r="http://schemas.openxmlformats.org/officeDocument/2006/relationships" xmlns:m="http://schemas.openxmlformats.org/officeDocument/2006/math" xmlns:v="urn:schemas-microsoft-com:vml" xmlns:wp14="http://schemas.microsoft.com/office/word/2010/wordprocessingDrawing" xmlns:wp="http://schemas.openxmlformats.org/drawingml/2006/wordprocessingDrawing" xmlns:w10="urn:schemas-microsoft-com:office:word" xmlns:w="http://schemas.openxmlformats.org/wordprocessingml/2006/main" xmlns:w14="http://schemas.microsoft.com/office/word/2010/wordml" xmlns:w15="http://schemas.microsoft.com/office/word/2012/wordml" xmlns:w16cex="http://schemas.microsoft.com/office/word/2018/wordml/cex" xmlns:w16cid="http://schemas.microsoft.com/office/word/2016/wordml/cid" xmlns:w16="http://schemas.microsoft.com/office/word/2018/wordml" xmlns:w16sdtdh="http://schemas.microsoft.com/office/word/2020/wordml/sdtdatahash" xmlns:w16se="http://schemas.microsoft.com/office/word/2015/wordml/symex" xmlns:wpg="http://schemas.microsoft.com/office/word/2010/wordprocessingGroup" xmlns:wpi="http://schemas.microsoft.com/office/word/2010/wordprocessingInk" xmlns:wne="http://schemas.microsoft.com/office/word/2006/wordml" xmlns:wps="http://schemas.microsoft.com/office/word/2010/wordprocessingShape" mc:Ignorable="w14 w15 w16se w16cid w16 w16cex w16sdtdh wp14">
   <w:body>
     <w:p>
       <w:pPr>
@@ -44,7 +44,7 @@
           <w:rFonts w:ascii="Segoe UI" w:eastAsia="Times New Roman" w:hAnsi="Segoe UI" w:cs="Segoe UI"/>
           <w:color w:val="374151"/>
         </w:rPr>
-        <w:t>WordClock-IoT</w:t>
+        <w:t>WordClock</w:t>
       </w:r>
       <w:proofErr w:type="spellEnd"/>
       <w:r>
@@ -52,98 +52,138 @@
           <w:rFonts w:ascii="Segoe UI" w:eastAsia="Times New Roman" w:hAnsi="Segoe UI" w:cs="Segoe UI"/>
           <w:color w:val="374151"/>
         </w:rPr>
-        <w:t xml:space="preserve"> project. By following these steps, you will be able to seamlessly integrate the Word Clock into your </w:t>
+        <w:t>-IoT project. By following these steps, you will be able to seamlessly integrate the Word Clock into your IoT network and explore its full range of features.</w:t>
+      </w:r>
+    </w:p>
+    <w:p>
+      <w:pPr>
+        <w:rPr>
+          <w:rFonts w:ascii="Segoe UI" w:eastAsia="Times New Roman" w:hAnsi="Segoe UI" w:cs="Segoe UI"/>
+          <w:color w:val="374151"/>
+        </w:rPr>
+      </w:pPr>
+      <w:r>
+        <w:rPr>
+          <w:rFonts w:ascii="Segoe UI" w:eastAsia="Times New Roman" w:hAnsi="Segoe UI" w:cs="Segoe UI"/>
+          <w:color w:val="374151"/>
+          <w:u w:val="single"/>
+        </w:rPr>
+        <w:t>Step 1</w:t>
+      </w:r>
+      <w:r>
+        <w:rPr>
+          <w:rFonts w:ascii="Segoe UI" w:eastAsia="Times New Roman" w:hAnsi="Segoe UI" w:cs="Segoe UI"/>
+          <w:color w:val="374151"/>
+        </w:rPr>
+        <w:t>: Repository Cloning</w:t>
+      </w:r>
+    </w:p>
+    <w:p>
+      <w:pPr>
+        <w:rPr>
+          <w:rFonts w:ascii="Segoe UI" w:hAnsi="Segoe UI" w:cs="Segoe UI"/>
+          <w:color w:val="374151"/>
+          <w:sz w:val="20"/>
+          <w:szCs w:val="20"/>
+          <w:shd w:val="clear" w:color="auto" w:fill="F7F7F8"/>
+        </w:rPr>
+      </w:pPr>
+      <w:r>
+        <w:rPr>
+          <w:rFonts w:ascii="Segoe UI" w:hAnsi="Segoe UI" w:cs="Segoe UI"/>
+          <w:color w:val="374151"/>
+          <w:sz w:val="20"/>
+          <w:szCs w:val="20"/>
+          <w:shd w:val="clear" w:color="auto" w:fill="F7F7F8"/>
+        </w:rPr>
+        <w:t xml:space="preserve">Begin by cloning the </w:t>
       </w:r>
       <w:proofErr w:type="spellStart"/>
       <w:r>
         <w:rPr>
-          <w:rFonts w:ascii="Segoe UI" w:eastAsia="Times New Roman" w:hAnsi="Segoe UI" w:cs="Segoe UI"/>
-          <w:color w:val="374151"/>
-        </w:rPr>
-        <w:t>IoT</w:t>
+          <w:rFonts w:ascii="Segoe UI" w:hAnsi="Segoe UI" w:cs="Segoe UI"/>
+          <w:color w:val="374151"/>
+          <w:sz w:val="20"/>
+          <w:szCs w:val="20"/>
+          <w:shd w:val="clear" w:color="auto" w:fill="F7F7F8"/>
+        </w:rPr>
+        <w:t>WordClock</w:t>
       </w:r>
       <w:proofErr w:type="spellEnd"/>
       <w:r>
         <w:rPr>
-          <w:rFonts w:ascii="Segoe UI" w:eastAsia="Times New Roman" w:hAnsi="Segoe UI" w:cs="Segoe UI"/>
-          <w:color w:val="374151"/>
-        </w:rPr>
-        <w:t xml:space="preserve"> network an</w:t>
-      </w:r>
-      <w:bookmarkStart w:id="0" w:name="_GoBack"/>
-      <w:bookmarkEnd w:id="0"/>
-      <w:r>
-        <w:rPr>
-          <w:rFonts w:ascii="Segoe UI" w:eastAsia="Times New Roman" w:hAnsi="Segoe UI" w:cs="Segoe UI"/>
-          <w:color w:val="374151"/>
-        </w:rPr>
-        <w:t>d explore its full range of features.</w:t>
-      </w:r>
-    </w:p>
-    <w:p>
-      <w:pPr>
-        <w:rPr>
-          <w:rFonts w:ascii="Segoe UI" w:eastAsia="Times New Roman" w:hAnsi="Segoe UI" w:cs="Segoe UI"/>
-          <w:color w:val="374151"/>
-        </w:rPr>
-      </w:pPr>
-      <w:r>
-        <w:rPr>
-          <w:rFonts w:ascii="Segoe UI" w:eastAsia="Times New Roman" w:hAnsi="Segoe UI" w:cs="Segoe UI"/>
+          <w:rFonts w:ascii="Segoe UI" w:hAnsi="Segoe UI" w:cs="Segoe UI"/>
+          <w:color w:val="374151"/>
+          <w:sz w:val="20"/>
+          <w:szCs w:val="20"/>
+          <w:shd w:val="clear" w:color="auto" w:fill="F7F7F8"/>
+        </w:rPr>
+        <w:t>-IoT repository to your local machine. This can be accomplished using Git or by downloading the repository as a ZIP file and extracting it to a suitable directory.</w:t>
+      </w:r>
+    </w:p>
+    <w:p>
+      <w:pPr>
+        <w:rPr>
+          <w:rFonts w:ascii="Segoe UI" w:hAnsi="Segoe UI" w:cs="Segoe UI"/>
+          <w:color w:val="374151"/>
+          <w:shd w:val="clear" w:color="auto" w:fill="F7F7F8"/>
+        </w:rPr>
+      </w:pPr>
+      <w:r>
+        <w:rPr>
+          <w:rFonts w:ascii="Segoe UI" w:hAnsi="Segoe UI" w:cs="Segoe UI"/>
           <w:color w:val="374151"/>
           <w:u w:val="single"/>
-        </w:rPr>
-        <w:t>Step 1</w:t>
-      </w:r>
-      <w:r>
-        <w:rPr>
-          <w:rFonts w:ascii="Segoe UI" w:eastAsia="Times New Roman" w:hAnsi="Segoe UI" w:cs="Segoe UI"/>
-          <w:color w:val="374151"/>
-        </w:rPr>
-        <w:t>: Repository Cloning</w:t>
-      </w:r>
-    </w:p>
-    <w:p>
-      <w:pPr>
-        <w:rPr>
-          <w:rFonts w:ascii="Segoe UI" w:hAnsi="Segoe UI" w:cs="Segoe UI"/>
-          <w:color w:val="374151"/>
-          <w:sz w:val="20"/>
-          <w:szCs w:val="20"/>
-          <w:shd w:val="clear" w:color="auto" w:fill="F7F7F8"/>
-        </w:rPr>
-      </w:pPr>
-      <w:r>
-        <w:rPr>
-          <w:rFonts w:ascii="Segoe UI" w:hAnsi="Segoe UI" w:cs="Segoe UI"/>
-          <w:color w:val="374151"/>
-          <w:sz w:val="20"/>
-          <w:szCs w:val="20"/>
-          <w:shd w:val="clear" w:color="auto" w:fill="F7F7F8"/>
-        </w:rPr>
-        <w:t xml:space="preserve">Begin by cloning the </w:t>
+          <w:shd w:val="clear" w:color="auto" w:fill="F7F7F8"/>
+        </w:rPr>
+        <w:t>Step 2</w:t>
+      </w:r>
+      <w:r>
+        <w:rPr>
+          <w:rFonts w:ascii="Segoe UI" w:hAnsi="Segoe UI" w:cs="Segoe UI"/>
+          <w:color w:val="374151"/>
+          <w:shd w:val="clear" w:color="auto" w:fill="F7F7F8"/>
+        </w:rPr>
+        <w:t xml:space="preserve">: </w:t>
       </w:r>
       <w:proofErr w:type="spellStart"/>
       <w:r>
         <w:rPr>
           <w:rFonts w:ascii="Segoe UI" w:hAnsi="Segoe UI" w:cs="Segoe UI"/>
           <w:color w:val="374151"/>
-          <w:sz w:val="20"/>
-          <w:szCs w:val="20"/>
-          <w:shd w:val="clear" w:color="auto" w:fill="F7F7F8"/>
-        </w:rPr>
-        <w:t>WordClock-IoT</w:t>
+          <w:shd w:val="clear" w:color="auto" w:fill="F7F7F8"/>
+        </w:rPr>
+        <w:t>Nevigating</w:t>
       </w:r>
       <w:proofErr w:type="spellEnd"/>
       <w:r>
         <w:rPr>
           <w:rFonts w:ascii="Segoe UI" w:hAnsi="Segoe UI" w:cs="Segoe UI"/>
           <w:color w:val="374151"/>
-          <w:sz w:val="20"/>
-          <w:szCs w:val="20"/>
-          <w:shd w:val="clear" w:color="auto" w:fill="F7F7F8"/>
-        </w:rPr>
-        <w:t xml:space="preserve"> repository to your local machine. This can be accomplished using </w:t>
+          <w:shd w:val="clear" w:color="auto" w:fill="F7F7F8"/>
+        </w:rPr>
+        <w:t xml:space="preserve"> to the Project Directory</w:t>
+      </w:r>
+    </w:p>
+    <w:p>
+      <w:pPr>
+        <w:rPr>
+          <w:rFonts w:ascii="Segoe UI" w:hAnsi="Segoe UI" w:cs="Segoe UI"/>
+          <w:color w:val="374151"/>
+          <w:sz w:val="20"/>
+          <w:szCs w:val="20"/>
+          <w:shd w:val="clear" w:color="auto" w:fill="F7F7F8"/>
+        </w:rPr>
+      </w:pPr>
+      <w:r>
+        <w:rPr>
+          <w:rFonts w:ascii="Segoe UI" w:hAnsi="Segoe UI" w:cs="Segoe UI"/>
+          <w:color w:val="374151"/>
+          <w:sz w:val="20"/>
+          <w:szCs w:val="20"/>
+          <w:shd w:val="clear" w:color="auto" w:fill="F7F7F8"/>
+        </w:rPr>
+        <w:t>Using your preferred file explorer or command line interface, navigate to the "</w:t>
       </w:r>
       <w:proofErr w:type="spellStart"/>
       <w:r>
@@ -154,7 +194,7 @@
           <w:szCs w:val="20"/>
           <w:shd w:val="clear" w:color="auto" w:fill="F7F7F8"/>
         </w:rPr>
-        <w:t>Git</w:t>
+        <w:t>esp</w:t>
       </w:r>
       <w:proofErr w:type="spellEnd"/>
       <w:r>
@@ -165,7 +205,29 @@
           <w:szCs w:val="20"/>
           <w:shd w:val="clear" w:color="auto" w:fill="F7F7F8"/>
         </w:rPr>
-        <w:t xml:space="preserve"> or by downloading the repository as a ZIP file and extracting it to a suitable directory.</w:t>
+        <w:t xml:space="preserve">-word-clock" directory within the cloned </w:t>
+      </w:r>
+      <w:proofErr w:type="spellStart"/>
+      <w:r>
+        <w:rPr>
+          <w:rFonts w:ascii="Segoe UI" w:hAnsi="Segoe UI" w:cs="Segoe UI"/>
+          <w:color w:val="374151"/>
+          <w:sz w:val="20"/>
+          <w:szCs w:val="20"/>
+          <w:shd w:val="clear" w:color="auto" w:fill="F7F7F8"/>
+        </w:rPr>
+        <w:t>WordClock</w:t>
+      </w:r>
+      <w:proofErr w:type="spellEnd"/>
+      <w:r>
+        <w:rPr>
+          <w:rFonts w:ascii="Segoe UI" w:hAnsi="Segoe UI" w:cs="Segoe UI"/>
+          <w:color w:val="374151"/>
+          <w:sz w:val="20"/>
+          <w:szCs w:val="20"/>
+          <w:shd w:val="clear" w:color="auto" w:fill="F7F7F8"/>
+        </w:rPr>
+        <w:t>-IoT repository. This directory contains the necessary code for configuring the ESP32 microcontroller.</w:t>
       </w:r>
     </w:p>
     <w:p>
@@ -183,54 +245,58 @@
           <w:u w:val="single"/>
           <w:shd w:val="clear" w:color="auto" w:fill="F7F7F8"/>
         </w:rPr>
-        <w:t>Step 2</w:t>
-      </w:r>
-      <w:r>
-        <w:rPr>
-          <w:rFonts w:ascii="Segoe UI" w:hAnsi="Segoe UI" w:cs="Segoe UI"/>
-          <w:color w:val="374151"/>
-          <w:shd w:val="clear" w:color="auto" w:fill="F7F7F8"/>
-        </w:rPr>
-        <w:t xml:space="preserve">: </w:t>
+        <w:t>Step 3</w:t>
+      </w:r>
+      <w:r>
+        <w:rPr>
+          <w:rFonts w:ascii="Segoe UI" w:hAnsi="Segoe UI" w:cs="Segoe UI"/>
+          <w:color w:val="374151"/>
+          <w:shd w:val="clear" w:color="auto" w:fill="F7F7F8"/>
+        </w:rPr>
+        <w:t>: Configuring WIFI Settings</w:t>
+      </w:r>
+    </w:p>
+    <w:p>
+      <w:pPr>
+        <w:rPr>
+          <w:rFonts w:ascii="Segoe UI" w:hAnsi="Segoe UI" w:cs="Segoe UI"/>
+          <w:color w:val="374151"/>
+          <w:sz w:val="20"/>
+          <w:szCs w:val="20"/>
+          <w:shd w:val="clear" w:color="auto" w:fill="F7F7F8"/>
+        </w:rPr>
+      </w:pPr>
+      <w:r>
+        <w:rPr>
+          <w:rFonts w:ascii="Segoe UI" w:hAnsi="Segoe UI" w:cs="Segoe UI"/>
+          <w:color w:val="374151"/>
+          <w:sz w:val="20"/>
+          <w:szCs w:val="20"/>
+          <w:shd w:val="clear" w:color="auto" w:fill="F7F7F8"/>
+        </w:rPr>
+        <w:t>Inside the "</w:t>
       </w:r>
       <w:proofErr w:type="spellStart"/>
       <w:r>
         <w:rPr>
           <w:rFonts w:ascii="Segoe UI" w:hAnsi="Segoe UI" w:cs="Segoe UI"/>
           <w:color w:val="374151"/>
-          <w:shd w:val="clear" w:color="auto" w:fill="F7F7F8"/>
-        </w:rPr>
-        <w:t>Nevigating</w:t>
+          <w:sz w:val="20"/>
+          <w:szCs w:val="20"/>
+          <w:shd w:val="clear" w:color="auto" w:fill="F7F7F8"/>
+        </w:rPr>
+        <w:t>esp</w:t>
       </w:r>
       <w:proofErr w:type="spellEnd"/>
       <w:r>
         <w:rPr>
           <w:rFonts w:ascii="Segoe UI" w:hAnsi="Segoe UI" w:cs="Segoe UI"/>
           <w:color w:val="374151"/>
-          <w:shd w:val="clear" w:color="auto" w:fill="F7F7F8"/>
-        </w:rPr>
-        <w:t xml:space="preserve"> to the Project Directory</w:t>
-      </w:r>
-    </w:p>
-    <w:p>
-      <w:pPr>
-        <w:rPr>
-          <w:rFonts w:ascii="Segoe UI" w:hAnsi="Segoe UI" w:cs="Segoe UI"/>
-          <w:color w:val="374151"/>
-          <w:sz w:val="20"/>
-          <w:szCs w:val="20"/>
-          <w:shd w:val="clear" w:color="auto" w:fill="F7F7F8"/>
-        </w:rPr>
-      </w:pPr>
-      <w:r>
-        <w:rPr>
-          <w:rFonts w:ascii="Segoe UI" w:hAnsi="Segoe UI" w:cs="Segoe UI"/>
-          <w:color w:val="374151"/>
-          <w:sz w:val="20"/>
-          <w:szCs w:val="20"/>
-          <w:shd w:val="clear" w:color="auto" w:fill="F7F7F8"/>
-        </w:rPr>
-        <w:t>Using your preferred file explorer or command line interface, navigate to the "</w:t>
+          <w:sz w:val="20"/>
+          <w:szCs w:val="20"/>
+          <w:shd w:val="clear" w:color="auto" w:fill="F7F7F8"/>
+        </w:rPr>
+        <w:t>-word-</w:t>
       </w:r>
       <w:proofErr w:type="spellStart"/>
       <w:r>
@@ -241,6 +307,119 @@
           <w:szCs w:val="20"/>
           <w:shd w:val="clear" w:color="auto" w:fill="F7F7F8"/>
         </w:rPr>
+        <w:t>clock.ino</w:t>
+      </w:r>
+      <w:proofErr w:type="spellEnd"/>
+      <w:r>
+        <w:rPr>
+          <w:rFonts w:ascii="Segoe UI" w:hAnsi="Segoe UI" w:cs="Segoe UI"/>
+          <w:color w:val="374151"/>
+          <w:sz w:val="20"/>
+          <w:szCs w:val="20"/>
+          <w:shd w:val="clear" w:color="auto" w:fill="F7F7F8"/>
+        </w:rPr>
+        <w:t xml:space="preserve">" file, locate the </w:t>
+      </w:r>
+      <w:proofErr w:type="spellStart"/>
+      <w:r>
+        <w:rPr>
+          <w:rFonts w:ascii="Segoe UI" w:hAnsi="Segoe UI" w:cs="Segoe UI"/>
+          <w:color w:val="374151"/>
+          <w:sz w:val="20"/>
+          <w:szCs w:val="20"/>
+          <w:shd w:val="clear" w:color="auto" w:fill="F7F7F8"/>
+        </w:rPr>
+        <w:t>WiFi</w:t>
+      </w:r>
+      <w:proofErr w:type="spellEnd"/>
+      <w:r>
+        <w:rPr>
+          <w:rFonts w:ascii="Segoe UI" w:hAnsi="Segoe UI" w:cs="Segoe UI"/>
+          <w:color w:val="374151"/>
+          <w:sz w:val="20"/>
+          <w:szCs w:val="20"/>
+          <w:shd w:val="clear" w:color="auto" w:fill="F7F7F8"/>
+        </w:rPr>
+        <w:t xml:space="preserve"> configuration section. Here, you will need to modify the settings to match your specific </w:t>
+      </w:r>
+      <w:proofErr w:type="spellStart"/>
+      <w:r>
+        <w:rPr>
+          <w:rFonts w:ascii="Segoe UI" w:hAnsi="Segoe UI" w:cs="Segoe UI"/>
+          <w:color w:val="374151"/>
+          <w:sz w:val="20"/>
+          <w:szCs w:val="20"/>
+          <w:shd w:val="clear" w:color="auto" w:fill="F7F7F8"/>
+        </w:rPr>
+        <w:t>WiFi</w:t>
+      </w:r>
+      <w:proofErr w:type="spellEnd"/>
+      <w:r>
+        <w:rPr>
+          <w:rFonts w:ascii="Segoe UI" w:hAnsi="Segoe UI" w:cs="Segoe UI"/>
+          <w:color w:val="374151"/>
+          <w:sz w:val="20"/>
+          <w:szCs w:val="20"/>
+          <w:shd w:val="clear" w:color="auto" w:fill="F7F7F8"/>
+        </w:rPr>
+        <w:t xml:space="preserve"> network. Provide the appropriate credentials such as SSID and password to enable the ESP32 to connect to your network.</w:t>
+      </w:r>
+    </w:p>
+    <w:p>
+      <w:pPr>
+        <w:rPr>
+          <w:rFonts w:ascii="Segoe UI" w:hAnsi="Segoe UI" w:cs="Segoe UI"/>
+          <w:color w:val="374151"/>
+          <w:shd w:val="clear" w:color="auto" w:fill="F7F7F8"/>
+        </w:rPr>
+      </w:pPr>
+      <w:r>
+        <w:rPr>
+          <w:rFonts w:ascii="Segoe UI" w:hAnsi="Segoe UI" w:cs="Segoe UI"/>
+          <w:color w:val="374151"/>
+          <w:u w:val="single"/>
+          <w:shd w:val="clear" w:color="auto" w:fill="F7F7F8"/>
+        </w:rPr>
+        <w:t>Step 4</w:t>
+      </w:r>
+      <w:r>
+        <w:rPr>
+          <w:rFonts w:ascii="Segoe UI" w:hAnsi="Segoe UI" w:cs="Segoe UI"/>
+          <w:color w:val="374151"/>
+          <w:shd w:val="clear" w:color="auto" w:fill="F7F7F8"/>
+        </w:rPr>
+        <w:t>: Uploading the Code</w:t>
+      </w:r>
+    </w:p>
+    <w:p>
+      <w:pPr>
+        <w:rPr>
+          <w:rFonts w:ascii="Segoe UI" w:hAnsi="Segoe UI" w:cs="Segoe UI"/>
+          <w:color w:val="374151"/>
+          <w:sz w:val="20"/>
+          <w:szCs w:val="20"/>
+          <w:shd w:val="clear" w:color="auto" w:fill="F7F7F8"/>
+        </w:rPr>
+      </w:pPr>
+      <w:r>
+        <w:rPr>
+          <w:rFonts w:ascii="Segoe UI" w:hAnsi="Segoe UI" w:cs="Segoe UI"/>
+          <w:color w:val="374151"/>
+          <w:sz w:val="20"/>
+          <w:szCs w:val="20"/>
+          <w:shd w:val="clear" w:color="auto" w:fill="F7F7F8"/>
+        </w:rPr>
+        <w:t>Launch your Arduino IDE and open the modified "</w:t>
+      </w:r>
+      <w:proofErr w:type="spellStart"/>
+      <w:r>
+        <w:rPr>
+          <w:rFonts w:ascii="Segoe UI" w:hAnsi="Segoe UI" w:cs="Segoe UI"/>
+          <w:color w:val="374151"/>
+          <w:sz w:val="20"/>
+          <w:szCs w:val="20"/>
+          <w:shd w:val="clear" w:color="auto" w:fill="F7F7F8"/>
+        </w:rPr>
         <w:t>esp</w:t>
       </w:r>
       <w:proofErr w:type="spellEnd"/>
@@ -252,7 +431,7 @@
           <w:szCs w:val="20"/>
           <w:shd w:val="clear" w:color="auto" w:fill="F7F7F8"/>
         </w:rPr>
-        <w:t xml:space="preserve">-word-clock" directory within the cloned </w:t>
+        <w:t>-word-</w:t>
       </w:r>
       <w:proofErr w:type="spellStart"/>
       <w:r>
@@ -263,7 +442,7 @@
           <w:szCs w:val="20"/>
           <w:shd w:val="clear" w:color="auto" w:fill="F7F7F8"/>
         </w:rPr>
-        <w:t>WordClock-IoT</w:t>
+        <w:t>clock.ino</w:t>
       </w:r>
       <w:proofErr w:type="spellEnd"/>
       <w:r>
@@ -274,233 +453,27 @@
           <w:szCs w:val="20"/>
           <w:shd w:val="clear" w:color="auto" w:fill="F7F7F8"/>
         </w:rPr>
-        <w:t xml:space="preserve"> repository. This directory contains the necessary code for configuring the ESP32 microcontroller.</w:t>
-      </w:r>
-    </w:p>
-    <w:p>
-      <w:pPr>
-        <w:rPr>
-          <w:rFonts w:ascii="Segoe UI" w:hAnsi="Segoe UI" w:cs="Segoe UI"/>
-          <w:color w:val="374151"/>
-          <w:shd w:val="clear" w:color="auto" w:fill="F7F7F8"/>
-        </w:rPr>
-      </w:pPr>
-      <w:r>
-        <w:rPr>
-          <w:rFonts w:ascii="Segoe UI" w:hAnsi="Segoe UI" w:cs="Segoe UI"/>
-          <w:color w:val="374151"/>
-          <w:u w:val="single"/>
-          <w:shd w:val="clear" w:color="auto" w:fill="F7F7F8"/>
-        </w:rPr>
-        <w:t>Step 3</w:t>
-      </w:r>
-      <w:r>
-        <w:rPr>
-          <w:rFonts w:ascii="Segoe UI" w:hAnsi="Segoe UI" w:cs="Segoe UI"/>
-          <w:color w:val="374151"/>
-          <w:shd w:val="clear" w:color="auto" w:fill="F7F7F8"/>
-        </w:rPr>
-        <w:t>: Configuring WIFI Settings</w:t>
-      </w:r>
-    </w:p>
-    <w:p>
-      <w:pPr>
-        <w:rPr>
-          <w:rFonts w:ascii="Segoe UI" w:hAnsi="Segoe UI" w:cs="Segoe UI"/>
-          <w:color w:val="374151"/>
-          <w:sz w:val="20"/>
-          <w:szCs w:val="20"/>
-          <w:shd w:val="clear" w:color="auto" w:fill="F7F7F8"/>
-        </w:rPr>
-      </w:pPr>
-      <w:r>
-        <w:rPr>
-          <w:rFonts w:ascii="Segoe UI" w:hAnsi="Segoe UI" w:cs="Segoe UI"/>
-          <w:color w:val="374151"/>
-          <w:sz w:val="20"/>
-          <w:szCs w:val="20"/>
-          <w:shd w:val="clear" w:color="auto" w:fill="F7F7F8"/>
-        </w:rPr>
-        <w:t>Inside the "</w:t>
-      </w:r>
-      <w:proofErr w:type="spellStart"/>
-      <w:r>
-        <w:rPr>
-          <w:rFonts w:ascii="Segoe UI" w:hAnsi="Segoe UI" w:cs="Segoe UI"/>
-          <w:color w:val="374151"/>
-          <w:sz w:val="20"/>
-          <w:szCs w:val="20"/>
-          <w:shd w:val="clear" w:color="auto" w:fill="F7F7F8"/>
-        </w:rPr>
-        <w:t>esp</w:t>
-      </w:r>
-      <w:proofErr w:type="spellEnd"/>
-      <w:r>
-        <w:rPr>
-          <w:rFonts w:ascii="Segoe UI" w:hAnsi="Segoe UI" w:cs="Segoe UI"/>
-          <w:color w:val="374151"/>
-          <w:sz w:val="20"/>
-          <w:szCs w:val="20"/>
-          <w:shd w:val="clear" w:color="auto" w:fill="F7F7F8"/>
-        </w:rPr>
-        <w:t>-word-</w:t>
-      </w:r>
-      <w:proofErr w:type="spellStart"/>
-      <w:r>
-        <w:rPr>
-          <w:rFonts w:ascii="Segoe UI" w:hAnsi="Segoe UI" w:cs="Segoe UI"/>
-          <w:color w:val="374151"/>
-          <w:sz w:val="20"/>
-          <w:szCs w:val="20"/>
-          <w:shd w:val="clear" w:color="auto" w:fill="F7F7F8"/>
-        </w:rPr>
-        <w:t>clock.ino</w:t>
-      </w:r>
-      <w:proofErr w:type="spellEnd"/>
-      <w:r>
-        <w:rPr>
-          <w:rFonts w:ascii="Segoe UI" w:hAnsi="Segoe UI" w:cs="Segoe UI"/>
-          <w:color w:val="374151"/>
-          <w:sz w:val="20"/>
-          <w:szCs w:val="20"/>
-          <w:shd w:val="clear" w:color="auto" w:fill="F7F7F8"/>
-        </w:rPr>
-        <w:t xml:space="preserve">" file, locate the </w:t>
-      </w:r>
-      <w:proofErr w:type="spellStart"/>
-      <w:r>
-        <w:rPr>
-          <w:rFonts w:ascii="Segoe UI" w:hAnsi="Segoe UI" w:cs="Segoe UI"/>
-          <w:color w:val="374151"/>
-          <w:sz w:val="20"/>
-          <w:szCs w:val="20"/>
-          <w:shd w:val="clear" w:color="auto" w:fill="F7F7F8"/>
-        </w:rPr>
-        <w:t>WiFi</w:t>
-      </w:r>
-      <w:proofErr w:type="spellEnd"/>
-      <w:r>
-        <w:rPr>
-          <w:rFonts w:ascii="Segoe UI" w:hAnsi="Segoe UI" w:cs="Segoe UI"/>
-          <w:color w:val="374151"/>
-          <w:sz w:val="20"/>
-          <w:szCs w:val="20"/>
-          <w:shd w:val="clear" w:color="auto" w:fill="F7F7F8"/>
-        </w:rPr>
-        <w:t xml:space="preserve"> configuration section. Here, you will need to modify the settings to match your specific </w:t>
-      </w:r>
-      <w:proofErr w:type="spellStart"/>
-      <w:r>
-        <w:rPr>
-          <w:rFonts w:ascii="Segoe UI" w:hAnsi="Segoe UI" w:cs="Segoe UI"/>
-          <w:color w:val="374151"/>
-          <w:sz w:val="20"/>
-          <w:szCs w:val="20"/>
-          <w:shd w:val="clear" w:color="auto" w:fill="F7F7F8"/>
-        </w:rPr>
-        <w:t>WiFi</w:t>
-      </w:r>
-      <w:proofErr w:type="spellEnd"/>
-      <w:r>
-        <w:rPr>
-          <w:rFonts w:ascii="Segoe UI" w:hAnsi="Segoe UI" w:cs="Segoe UI"/>
-          <w:color w:val="374151"/>
-          <w:sz w:val="20"/>
-          <w:szCs w:val="20"/>
-          <w:shd w:val="clear" w:color="auto" w:fill="F7F7F8"/>
-        </w:rPr>
-        <w:t xml:space="preserve"> network. Provide the appropriate credentials such as SSID and password to enable the ESP32 to connect to your network.</w:t>
-      </w:r>
-    </w:p>
-    <w:p>
-      <w:pPr>
-        <w:rPr>
-          <w:rFonts w:ascii="Segoe UI" w:hAnsi="Segoe UI" w:cs="Segoe UI"/>
-          <w:color w:val="374151"/>
-          <w:shd w:val="clear" w:color="auto" w:fill="F7F7F8"/>
-        </w:rPr>
-      </w:pPr>
-      <w:r>
-        <w:rPr>
-          <w:rFonts w:ascii="Segoe UI" w:hAnsi="Segoe UI" w:cs="Segoe UI"/>
-          <w:color w:val="374151"/>
-          <w:u w:val="single"/>
-          <w:shd w:val="clear" w:color="auto" w:fill="F7F7F8"/>
-        </w:rPr>
-        <w:t>Step 4</w:t>
-      </w:r>
-      <w:r>
-        <w:rPr>
-          <w:rFonts w:ascii="Segoe UI" w:hAnsi="Segoe UI" w:cs="Segoe UI"/>
-          <w:color w:val="374151"/>
-          <w:shd w:val="clear" w:color="auto" w:fill="F7F7F8"/>
-        </w:rPr>
-        <w:t>: Uploading the Code</w:t>
-      </w:r>
-    </w:p>
-    <w:p>
-      <w:pPr>
-        <w:rPr>
-          <w:rFonts w:ascii="Segoe UI" w:hAnsi="Segoe UI" w:cs="Segoe UI"/>
-          <w:color w:val="374151"/>
-          <w:sz w:val="20"/>
-          <w:szCs w:val="20"/>
-          <w:shd w:val="clear" w:color="auto" w:fill="F7F7F8"/>
-        </w:rPr>
-      </w:pPr>
-      <w:r>
-        <w:rPr>
-          <w:rFonts w:ascii="Segoe UI" w:hAnsi="Segoe UI" w:cs="Segoe UI"/>
-          <w:color w:val="374151"/>
-          <w:sz w:val="20"/>
-          <w:szCs w:val="20"/>
-          <w:shd w:val="clear" w:color="auto" w:fill="F7F7F8"/>
-        </w:rPr>
-        <w:t>Launch your Arduino IDE and open the modified "</w:t>
-      </w:r>
-      <w:proofErr w:type="spellStart"/>
-      <w:r>
-        <w:rPr>
-          <w:rFonts w:ascii="Segoe UI" w:hAnsi="Segoe UI" w:cs="Segoe UI"/>
-          <w:color w:val="374151"/>
-          <w:sz w:val="20"/>
-          <w:szCs w:val="20"/>
-          <w:shd w:val="clear" w:color="auto" w:fill="F7F7F8"/>
-        </w:rPr>
-        <w:t>esp</w:t>
-      </w:r>
-      <w:proofErr w:type="spellEnd"/>
-      <w:r>
-        <w:rPr>
-          <w:rFonts w:ascii="Segoe UI" w:hAnsi="Segoe UI" w:cs="Segoe UI"/>
-          <w:color w:val="374151"/>
-          <w:sz w:val="20"/>
-          <w:szCs w:val="20"/>
-          <w:shd w:val="clear" w:color="auto" w:fill="F7F7F8"/>
-        </w:rPr>
-        <w:t>-word-</w:t>
-      </w:r>
-      <w:proofErr w:type="spellStart"/>
-      <w:r>
-        <w:rPr>
-          <w:rFonts w:ascii="Segoe UI" w:hAnsi="Segoe UI" w:cs="Segoe UI"/>
-          <w:color w:val="374151"/>
-          <w:sz w:val="20"/>
-          <w:szCs w:val="20"/>
-          <w:shd w:val="clear" w:color="auto" w:fill="F7F7F8"/>
-        </w:rPr>
-        <w:t>clock.ino</w:t>
-      </w:r>
-      <w:proofErr w:type="spellEnd"/>
-      <w:r>
-        <w:rPr>
-          <w:rFonts w:ascii="Segoe UI" w:hAnsi="Segoe UI" w:cs="Segoe UI"/>
-          <w:color w:val="374151"/>
-          <w:sz w:val="20"/>
-          <w:szCs w:val="20"/>
-          <w:shd w:val="clear" w:color="auto" w:fill="F7F7F8"/>
-        </w:rPr>
         <w:t>" file. Connect your ESP32 board to your computer via USB, ensuring the correct board and port are selected in the Arduino IDE. Click on the upload button to compile and upload the code to the ESP32 microcontroller. Once the upload is complete, the ESP32 is now ready for operation.</w:t>
+      </w:r>
+      <w:r>
+        <w:rPr>
+          <w:rFonts w:ascii="Segoe UI" w:hAnsi="Segoe UI" w:cs="Segoe UI"/>
+          <w:color w:val="374151"/>
+          <w:sz w:val="20"/>
+          <w:szCs w:val="20"/>
+          <w:shd w:val="clear" w:color="auto" w:fill="F7F7F8"/>
+        </w:rPr>
+        <w:t xml:space="preserve"> You can view the ESP status through the serial port</w:t>
+      </w:r>
+      <w:r>
+        <w:rPr>
+          <w:rFonts w:ascii="Segoe UI" w:hAnsi="Segoe UI" w:cs="Segoe UI"/>
+          <w:color w:val="374151"/>
+          <w:sz w:val="20"/>
+          <w:szCs w:val="20"/>
+          <w:shd w:val="clear" w:color="auto" w:fill="F7F7F8"/>
+        </w:rPr>
+        <w:t>, and once it is showing as connected, continue to the next step.</w:t>
       </w:r>
     </w:p>
     <w:p>
@@ -702,7 +675,6 @@
           <w:u w:val="single"/>
           <w:shd w:val="clear" w:color="auto" w:fill="F7F7F8"/>
         </w:rPr>
-        <w:lastRenderedPageBreak/>
         <w:t>Step 6</w:t>
       </w:r>
       <w:r>
@@ -967,7 +939,7 @@
           <w:color w:val="374151"/>
           <w:shd w:val="clear" w:color="auto" w:fill="F7F7F8"/>
         </w:rPr>
-        <w:t>WordClock-IoT</w:t>
+        <w:t>WordClock</w:t>
       </w:r>
       <w:proofErr w:type="spellEnd"/>
       <w:r>
@@ -976,25 +948,7 @@
           <w:color w:val="374151"/>
           <w:shd w:val="clear" w:color="auto" w:fill="F7F7F8"/>
         </w:rPr>
-        <w:t xml:space="preserve"> project. You can now enjoy the full range of features offered by the Word Clock, including customizable clock themes, dynamic lighting effects and integration with your </w:t>
-      </w:r>
-      <w:proofErr w:type="spellStart"/>
-      <w:r>
-        <w:rPr>
-          <w:rFonts w:ascii="Segoe UI" w:hAnsi="Segoe UI" w:cs="Segoe UI"/>
-          <w:color w:val="374151"/>
-          <w:shd w:val="clear" w:color="auto" w:fill="F7F7F8"/>
-        </w:rPr>
-        <w:t>IoT</w:t>
-      </w:r>
-      <w:proofErr w:type="spellEnd"/>
-      <w:r>
-        <w:rPr>
-          <w:rFonts w:ascii="Segoe UI" w:hAnsi="Segoe UI" w:cs="Segoe UI"/>
-          <w:color w:val="374151"/>
-          <w:shd w:val="clear" w:color="auto" w:fill="F7F7F8"/>
-        </w:rPr>
-        <w:t xml:space="preserve"> network. Take your time to explore and personalize the Word Clock according to your preferences.</w:t>
+        <w:t>-IoT project. You can now enjoy the full range of features offered by the Word Clock, including customizable clock themes, dynamic lighting effects and integration with your IoT network. Take your time to explore and personalize the Word Clock according to your preferences.</w:t>
       </w:r>
     </w:p>
     <w:sectPr>
@@ -1008,7 +962,7 @@
 </file>
 
 <file path=word/numbering.xml><?xml version="1.0" encoding="utf-8"?>
-<w:numbering xmlns:wpc="http://schemas.microsoft.com/office/word/2010/wordprocessingCanvas" xmlns:cx="http://schemas.microsoft.com/office/drawing/2014/chartex" xmlns:mc="http://schemas.openxmlformats.org/markup-compatibility/2006" xmlns:o="urn:schemas-microsoft-com:office:office" xmlns:r="http://schemas.openxmlformats.org/officeDocument/2006/relationships" xmlns:m="http://schemas.openxmlformats.org/officeDocument/2006/math" xmlns:v="urn:schemas-microsoft-com:vml" xmlns:wp14="http://schemas.microsoft.com/office/word/2010/wordprocessingDrawing" xmlns:wp="http://schemas.openxmlformats.org/drawingml/2006/wordprocessingDrawing" xmlns:w10="urn:schemas-microsoft-com:office:word" xmlns:w="http://schemas.openxmlformats.org/wordprocessingml/2006/main" xmlns:w14="http://schemas.microsoft.com/office/word/2010/wordml" xmlns:w15="http://schemas.microsoft.com/office/word/2012/wordml" xmlns:w16se="http://schemas.microsoft.com/office/word/2015/wordml/symex" xmlns:wpg="http://schemas.microsoft.com/office/word/2010/wordprocessingGroup" xmlns:wpi="http://schemas.microsoft.com/office/word/2010/wordprocessingInk" xmlns:wne="http://schemas.microsoft.com/office/word/2006/wordml" xmlns:wps="http://schemas.microsoft.com/office/word/2010/wordprocessingShape" mc:Ignorable="w14 w15 w16se wp14">
+<w:numbering xmlns:wpc="http://schemas.microsoft.com/office/word/2010/wordprocessingCanvas" xmlns:cx="http://schemas.microsoft.com/office/drawing/2014/chartex" xmlns:cx1="http://schemas.microsoft.com/office/drawing/2015/9/8/chartex" xmlns:cx2="http://schemas.microsoft.com/office/drawing/2015/10/21/chartex" xmlns:cx3="http://schemas.microsoft.com/office/drawing/2016/5/9/chartex" xmlns:cx4="http://schemas.microsoft.com/office/drawing/2016/5/10/chartex" xmlns:cx5="http://schemas.microsoft.com/office/drawing/2016/5/11/chartex" xmlns:cx6="http://schemas.microsoft.com/office/drawing/2016/5/12/chartex" xmlns:cx7="http://schemas.microsoft.com/office/drawing/2016/5/13/chartex" xmlns:cx8="http://schemas.microsoft.com/office/drawing/2016/5/14/chartex" xmlns:mc="http://schemas.openxmlformats.org/markup-compatibility/2006" xmlns:aink="http://schemas.microsoft.com/office/drawing/2016/ink" xmlns:am3d="http://schemas.microsoft.com/office/drawing/2017/model3d" xmlns:o="urn:schemas-microsoft-com:office:office" xmlns:oel="http://schemas.microsoft.com/office/2019/extlst" xmlns:r="http://schemas.openxmlformats.org/officeDocument/2006/relationships" xmlns:m="http://schemas.openxmlformats.org/officeDocument/2006/math" xmlns:v="urn:schemas-microsoft-com:vml" xmlns:wp14="http://schemas.microsoft.com/office/word/2010/wordprocessingDrawing" xmlns:wp="http://schemas.openxmlformats.org/drawingml/2006/wordprocessingDrawing" xmlns:w10="urn:schemas-microsoft-com:office:word" xmlns:w="http://schemas.openxmlformats.org/wordprocessingml/2006/main" xmlns:w14="http://schemas.microsoft.com/office/word/2010/wordml" xmlns:w15="http://schemas.microsoft.com/office/word/2012/wordml" xmlns:w16cex="http://schemas.microsoft.com/office/word/2018/wordml/cex" xmlns:w16cid="http://schemas.microsoft.com/office/word/2016/wordml/cid" xmlns:w16="http://schemas.microsoft.com/office/word/2018/wordml" xmlns:w16sdtdh="http://schemas.microsoft.com/office/word/2020/wordml/sdtdatahash" xmlns:w16se="http://schemas.microsoft.com/office/word/2015/wordml/symex" xmlns:wpg="http://schemas.microsoft.com/office/word/2010/wordprocessingGroup" xmlns:wpi="http://schemas.microsoft.com/office/word/2010/wordprocessingInk" xmlns:wne="http://schemas.microsoft.com/office/word/2006/wordml" xmlns:wps="http://schemas.microsoft.com/office/word/2010/wordprocessingShape" mc:Ignorable="w14 w15 w16se w16cid w16 w16cex w16sdtdh wp14">
   <w:abstractNum w:abstractNumId="0" w15:restartNumberingAfterBreak="0">
     <w:nsid w:val="1CE83695"/>
     <w:multiLevelType w:val="hybridMultilevel"/>
@@ -1098,14 +1052,14 @@
       </w:pPr>
     </w:lvl>
   </w:abstractNum>
-  <w:num w:numId="1">
+  <w:num w:numId="1" w16cid:durableId="1469125291">
     <w:abstractNumId w:val="0"/>
   </w:num>
 </w:numbering>
 </file>
 
 <file path=word/styles.xml><?xml version="1.0" encoding="utf-8"?>
-<w:styles xmlns:mc="http://schemas.openxmlformats.org/markup-compatibility/2006" xmlns:r="http://schemas.openxmlformats.org/officeDocument/2006/relationships" xmlns:w="http://schemas.openxmlformats.org/wordprocessingml/2006/main" xmlns:w14="http://schemas.microsoft.com/office/word/2010/wordml" xmlns:w15="http://schemas.microsoft.com/office/word/2012/wordml" xmlns:w16se="http://schemas.microsoft.com/office/word/2015/wordml/symex" mc:Ignorable="w14 w15 w16se">
+<w:styles xmlns:mc="http://schemas.openxmlformats.org/markup-compatibility/2006" xmlns:r="http://schemas.openxmlformats.org/officeDocument/2006/relationships" xmlns:w="http://schemas.openxmlformats.org/wordprocessingml/2006/main" xmlns:w14="http://schemas.microsoft.com/office/word/2010/wordml" xmlns:w15="http://schemas.microsoft.com/office/word/2012/wordml" xmlns:w16cex="http://schemas.microsoft.com/office/word/2018/wordml/cex" xmlns:w16cid="http://schemas.microsoft.com/office/word/2016/wordml/cid" xmlns:w16="http://schemas.microsoft.com/office/word/2018/wordml" xmlns:w16sdtdh="http://schemas.microsoft.com/office/word/2020/wordml/sdtdatahash" xmlns:w16se="http://schemas.microsoft.com/office/word/2015/wordml/symex" mc:Ignorable="w14 w15 w16se w16cid w16 w16cex w16sdtdh">
   <w:docDefaults>
     <w:rPrDefault>
       <w:rPr>
@@ -1121,7 +1075,7 @@
       </w:pPr>
     </w:pPrDefault>
   </w:docDefaults>
-  <w:latentStyles w:defLockedState="0" w:defUIPriority="99" w:defSemiHidden="0" w:defUnhideWhenUsed="0" w:defQFormat="0" w:count="371">
+  <w:latentStyles w:defLockedState="0" w:defUIPriority="99" w:defSemiHidden="0" w:defUnhideWhenUsed="0" w:defQFormat="0" w:count="376">
     <w:lsdException w:name="Normal" w:uiPriority="0" w:qFormat="1"/>
     <w:lsdException w:name="heading 1" w:uiPriority="9" w:qFormat="1"/>
     <w:lsdException w:name="heading 2" w:semiHidden="1" w:uiPriority="9" w:unhideWhenUsed="1" w:qFormat="1"/>
@@ -1493,6 +1447,11 @@
     <w:lsdException w:name="List Table 5 Dark Accent 6" w:uiPriority="50"/>
     <w:lsdException w:name="List Table 6 Colorful Accent 6" w:uiPriority="51"/>
     <w:lsdException w:name="List Table 7 Colorful Accent 6" w:uiPriority="52"/>
+    <w:lsdException w:name="Mention" w:semiHidden="1" w:unhideWhenUsed="1"/>
+    <w:lsdException w:name="Smart Hyperlink" w:semiHidden="1" w:unhideWhenUsed="1"/>
+    <w:lsdException w:name="Hashtag" w:semiHidden="1" w:unhideWhenUsed="1"/>
+    <w:lsdException w:name="Unresolved Mention" w:semiHidden="1" w:unhideWhenUsed="1"/>
+    <w:lsdException w:name="Smart Link" w:semiHidden="1" w:unhideWhenUsed="1"/>
   </w:latentStyles>
   <w:style w:type="paragraph" w:default="1" w:styleId="Normal">
     <w:name w:val="Normal"/>

</xml_diff>